<commit_message>
Make some changes to the scenario and guideline
</commit_message>
<xml_diff>
--- a/Description/MES 시나리오 - 생산 및 품질검사.docx
+++ b/Description/MES 시나리오 - 생산 및 품질검사.docx
@@ -6,7 +6,7 @@
       <w:pPr>
         <w:spacing w:after="0"/>
         <w:rPr>
-          <w:rFonts w:asciiTheme="minorEastAsia" w:hAnsiTheme="minorEastAsia" w:hint="eastAsia"/>
+          <w:rFonts w:asciiTheme="minorEastAsia" w:hAnsiTheme="minorEastAsia"/>
           <w:sz w:val="16"/>
           <w:szCs w:val="16"/>
         </w:rPr>
@@ -50,7 +50,7 @@
       <w:pPr>
         <w:spacing w:after="0"/>
         <w:rPr>
-          <w:rFonts w:asciiTheme="minorEastAsia" w:hAnsiTheme="minorEastAsia" w:hint="eastAsia"/>
+          <w:rFonts w:asciiTheme="minorEastAsia" w:hAnsiTheme="minorEastAsia"/>
           <w:sz w:val="16"/>
           <w:szCs w:val="16"/>
         </w:rPr>
@@ -78,7 +78,7 @@
       <w:pPr>
         <w:spacing w:after="0"/>
         <w:rPr>
-          <w:rFonts w:asciiTheme="minorEastAsia" w:hAnsiTheme="minorEastAsia" w:hint="eastAsia"/>
+          <w:rFonts w:asciiTheme="minorEastAsia" w:hAnsiTheme="minorEastAsia"/>
           <w:sz w:val="16"/>
           <w:szCs w:val="16"/>
         </w:rPr>
@@ -107,24 +107,42 @@
           <w:sz w:val="16"/>
           <w:szCs w:val="16"/>
         </w:rPr>
-        <w:t xml:space="preserve">    - plant_cd: plant_1, plant_2</w:t>
-      </w:r>
-    </w:p>
-    <w:p>
-      <w:pPr>
-        <w:spacing w:after="0"/>
-        <w:rPr>
-          <w:rFonts w:asciiTheme="minorEastAsia" w:hAnsiTheme="minorEastAsia"/>
-          <w:sz w:val="16"/>
-          <w:szCs w:val="16"/>
-        </w:rPr>
-      </w:pPr>
-    </w:p>
-    <w:p>
-      <w:pPr>
-        <w:spacing w:after="0"/>
-        <w:rPr>
-          <w:rFonts w:asciiTheme="minorEastAsia" w:hAnsiTheme="minorEastAsia" w:hint="eastAsia"/>
+        <w:t xml:space="preserve">    - </w:t>
+      </w:r>
+      <w:proofErr w:type="spellStart"/>
+      <w:r>
+        <w:rPr>
+          <w:rFonts w:asciiTheme="minorEastAsia" w:hAnsiTheme="minorEastAsia"/>
+          <w:sz w:val="16"/>
+          <w:szCs w:val="16"/>
+        </w:rPr>
+        <w:t>plant_cd</w:t>
+      </w:r>
+      <w:proofErr w:type="spellEnd"/>
+      <w:r>
+        <w:rPr>
+          <w:rFonts w:asciiTheme="minorEastAsia" w:hAnsiTheme="minorEastAsia"/>
+          <w:sz w:val="16"/>
+          <w:szCs w:val="16"/>
+        </w:rPr>
+        <w:t>: plant_1, plant_2</w:t>
+      </w:r>
+    </w:p>
+    <w:p>
+      <w:pPr>
+        <w:spacing w:after="0"/>
+        <w:rPr>
+          <w:rFonts w:asciiTheme="minorEastAsia" w:hAnsiTheme="minorEastAsia"/>
+          <w:sz w:val="16"/>
+          <w:szCs w:val="16"/>
+        </w:rPr>
+      </w:pPr>
+    </w:p>
+    <w:p>
+      <w:pPr>
+        <w:spacing w:after="0"/>
+        <w:rPr>
+          <w:rFonts w:asciiTheme="minorEastAsia" w:hAnsiTheme="minorEastAsia"/>
           <w:sz w:val="16"/>
           <w:szCs w:val="16"/>
         </w:rPr>
@@ -142,25 +160,43 @@
       <w:pPr>
         <w:spacing w:after="0"/>
         <w:rPr>
-          <w:rFonts w:asciiTheme="minorEastAsia" w:hAnsiTheme="minorEastAsia" w:hint="eastAsia"/>
-          <w:sz w:val="16"/>
-          <w:szCs w:val="16"/>
-        </w:rPr>
-      </w:pPr>
-      <w:r>
-        <w:rPr>
-          <w:rFonts w:asciiTheme="minorEastAsia" w:hAnsiTheme="minorEastAsia" w:hint="eastAsia"/>
-          <w:sz w:val="16"/>
-          <w:szCs w:val="16"/>
-        </w:rPr>
-        <w:t xml:space="preserve">    - line_cd: line_1, line_2, line_3 (공장1)</w:t>
-      </w:r>
-    </w:p>
-    <w:p>
-      <w:pPr>
-        <w:spacing w:after="0"/>
-        <w:rPr>
-          <w:rFonts w:asciiTheme="minorEastAsia" w:hAnsiTheme="minorEastAsia" w:hint="eastAsia"/>
+          <w:rFonts w:asciiTheme="minorEastAsia" w:hAnsiTheme="minorEastAsia"/>
+          <w:sz w:val="16"/>
+          <w:szCs w:val="16"/>
+        </w:rPr>
+      </w:pPr>
+      <w:r>
+        <w:rPr>
+          <w:rFonts w:asciiTheme="minorEastAsia" w:hAnsiTheme="minorEastAsia" w:hint="eastAsia"/>
+          <w:sz w:val="16"/>
+          <w:szCs w:val="16"/>
+        </w:rPr>
+        <w:t xml:space="preserve">    - </w:t>
+      </w:r>
+      <w:proofErr w:type="spellStart"/>
+      <w:r>
+        <w:rPr>
+          <w:rFonts w:asciiTheme="minorEastAsia" w:hAnsiTheme="minorEastAsia" w:hint="eastAsia"/>
+          <w:sz w:val="16"/>
+          <w:szCs w:val="16"/>
+        </w:rPr>
+        <w:t>line_cd</w:t>
+      </w:r>
+      <w:proofErr w:type="spellEnd"/>
+      <w:r>
+        <w:rPr>
+          <w:rFonts w:asciiTheme="minorEastAsia" w:hAnsiTheme="minorEastAsia" w:hint="eastAsia"/>
+          <w:sz w:val="16"/>
+          <w:szCs w:val="16"/>
+        </w:rPr>
+        <w:t>: line_1, line_2, line_3 (공장1)</w:t>
+      </w:r>
+    </w:p>
+    <w:p>
+      <w:pPr>
+        <w:spacing w:after="0"/>
+        <w:rPr>
+          <w:rFonts w:asciiTheme="minorEastAsia" w:hAnsiTheme="minorEastAsia"/>
           <w:sz w:val="16"/>
           <w:szCs w:val="16"/>
         </w:rPr>
@@ -188,25 +224,43 @@
       <w:pPr>
         <w:spacing w:after="0"/>
         <w:rPr>
-          <w:rFonts w:asciiTheme="minorEastAsia" w:hAnsiTheme="minorEastAsia" w:hint="eastAsia"/>
-          <w:sz w:val="16"/>
-          <w:szCs w:val="16"/>
-        </w:rPr>
-      </w:pPr>
-      <w:r>
-        <w:rPr>
-          <w:rFonts w:asciiTheme="minorEastAsia" w:hAnsiTheme="minorEastAsia" w:hint="eastAsia"/>
-          <w:sz w:val="16"/>
-          <w:szCs w:val="16"/>
-        </w:rPr>
-        <w:t>4. 품목 6개 -&gt; 생산 제품 3개, 제품 원재료 3개 -&gt; 단위는 모두 ea (개)</w:t>
-      </w:r>
-    </w:p>
-    <w:p>
-      <w:pPr>
-        <w:spacing w:after="0"/>
-        <w:rPr>
-          <w:rFonts w:asciiTheme="minorEastAsia" w:hAnsiTheme="minorEastAsia" w:hint="eastAsia"/>
+          <w:rFonts w:asciiTheme="minorEastAsia" w:hAnsiTheme="minorEastAsia"/>
+          <w:sz w:val="16"/>
+          <w:szCs w:val="16"/>
+        </w:rPr>
+      </w:pPr>
+      <w:r>
+        <w:rPr>
+          <w:rFonts w:asciiTheme="minorEastAsia" w:hAnsiTheme="minorEastAsia" w:hint="eastAsia"/>
+          <w:sz w:val="16"/>
+          <w:szCs w:val="16"/>
+        </w:rPr>
+        <w:t xml:space="preserve">4. 품목 6개 -&gt; 생산 제품 3개, 제품 원재료 3개 -&gt; 단위는 모두 </w:t>
+      </w:r>
+      <w:proofErr w:type="spellStart"/>
+      <w:r>
+        <w:rPr>
+          <w:rFonts w:asciiTheme="minorEastAsia" w:hAnsiTheme="minorEastAsia" w:hint="eastAsia"/>
+          <w:sz w:val="16"/>
+          <w:szCs w:val="16"/>
+        </w:rPr>
+        <w:t>ea</w:t>
+      </w:r>
+      <w:proofErr w:type="spellEnd"/>
+      <w:r>
+        <w:rPr>
+          <w:rFonts w:asciiTheme="minorEastAsia" w:hAnsiTheme="minorEastAsia" w:hint="eastAsia"/>
+          <w:sz w:val="16"/>
+          <w:szCs w:val="16"/>
+        </w:rPr>
+        <w:t xml:space="preserve"> (개)</w:t>
+      </w:r>
+    </w:p>
+    <w:p>
+      <w:pPr>
+        <w:spacing w:after="0"/>
+        <w:rPr>
+          <w:rFonts w:asciiTheme="minorEastAsia" w:hAnsiTheme="minorEastAsia"/>
           <w:sz w:val="16"/>
           <w:szCs w:val="16"/>
         </w:rPr>
@@ -224,25 +278,43 @@
       <w:pPr>
         <w:spacing w:after="0"/>
         <w:rPr>
-          <w:rFonts w:asciiTheme="minorEastAsia" w:hAnsiTheme="minorEastAsia" w:hint="eastAsia"/>
-          <w:sz w:val="16"/>
-          <w:szCs w:val="16"/>
-        </w:rPr>
-      </w:pPr>
-      <w:r>
-        <w:rPr>
-          <w:rFonts w:asciiTheme="minorEastAsia" w:hAnsiTheme="minorEastAsia" w:hint="eastAsia"/>
-          <w:sz w:val="16"/>
-          <w:szCs w:val="16"/>
-        </w:rPr>
-        <w:t xml:space="preserve">    - item_cd: prod_1, prod_2, prod_3 (제품)</w:t>
-      </w:r>
-    </w:p>
-    <w:p>
-      <w:pPr>
-        <w:spacing w:after="0"/>
-        <w:rPr>
-          <w:rFonts w:asciiTheme="minorEastAsia" w:hAnsiTheme="minorEastAsia" w:hint="eastAsia"/>
+          <w:rFonts w:asciiTheme="minorEastAsia" w:hAnsiTheme="minorEastAsia"/>
+          <w:sz w:val="16"/>
+          <w:szCs w:val="16"/>
+        </w:rPr>
+      </w:pPr>
+      <w:r>
+        <w:rPr>
+          <w:rFonts w:asciiTheme="minorEastAsia" w:hAnsiTheme="minorEastAsia" w:hint="eastAsia"/>
+          <w:sz w:val="16"/>
+          <w:szCs w:val="16"/>
+        </w:rPr>
+        <w:t xml:space="preserve">    - </w:t>
+      </w:r>
+      <w:proofErr w:type="spellStart"/>
+      <w:r>
+        <w:rPr>
+          <w:rFonts w:asciiTheme="minorEastAsia" w:hAnsiTheme="minorEastAsia" w:hint="eastAsia"/>
+          <w:sz w:val="16"/>
+          <w:szCs w:val="16"/>
+        </w:rPr>
+        <w:t>item_cd</w:t>
+      </w:r>
+      <w:proofErr w:type="spellEnd"/>
+      <w:r>
+        <w:rPr>
+          <w:rFonts w:asciiTheme="minorEastAsia" w:hAnsiTheme="minorEastAsia" w:hint="eastAsia"/>
+          <w:sz w:val="16"/>
+          <w:szCs w:val="16"/>
+        </w:rPr>
+        <w:t>: prod_1, prod_2, prod_3 (제품)</w:t>
+      </w:r>
+    </w:p>
+    <w:p>
+      <w:pPr>
+        <w:spacing w:after="0"/>
+        <w:rPr>
+          <w:rFonts w:asciiTheme="minorEastAsia" w:hAnsiTheme="minorEastAsia"/>
           <w:sz w:val="16"/>
           <w:szCs w:val="16"/>
         </w:rPr>
@@ -270,7 +342,7 @@
       <w:pPr>
         <w:spacing w:after="0"/>
         <w:rPr>
-          <w:rFonts w:asciiTheme="minorEastAsia" w:hAnsiTheme="minorEastAsia" w:hint="eastAsia"/>
+          <w:rFonts w:asciiTheme="minorEastAsia" w:hAnsiTheme="minorEastAsia"/>
           <w:sz w:val="16"/>
           <w:szCs w:val="16"/>
         </w:rPr>
@@ -466,7 +538,7 @@
       <w:pPr>
         <w:spacing w:after="0"/>
         <w:rPr>
-          <w:rFonts w:asciiTheme="minorEastAsia" w:hAnsiTheme="minorEastAsia" w:hint="eastAsia"/>
+          <w:rFonts w:asciiTheme="minorEastAsia" w:hAnsiTheme="minorEastAsia"/>
           <w:sz w:val="16"/>
           <w:szCs w:val="16"/>
         </w:rPr>
@@ -484,7 +556,7 @@
       <w:pPr>
         <w:spacing w:after="0"/>
         <w:rPr>
-          <w:rFonts w:asciiTheme="minorEastAsia" w:hAnsiTheme="minorEastAsia" w:hint="eastAsia"/>
+          <w:rFonts w:asciiTheme="minorEastAsia" w:hAnsiTheme="minorEastAsia"/>
           <w:sz w:val="16"/>
           <w:szCs w:val="16"/>
         </w:rPr>
@@ -513,14 +585,68 @@
           <w:sz w:val="16"/>
           <w:szCs w:val="16"/>
         </w:rPr>
-        <w:t>_1: 1 ea / mat_2: 2 ea / mat_3: 3 ea ]</w:t>
-      </w:r>
-    </w:p>
-    <w:p>
-      <w:pPr>
-        <w:spacing w:after="0"/>
-        <w:rPr>
-          <w:rFonts w:asciiTheme="minorEastAsia" w:hAnsiTheme="minorEastAsia" w:hint="eastAsia"/>
+        <w:t xml:space="preserve">_1: 1 </w:t>
+      </w:r>
+      <w:proofErr w:type="spellStart"/>
+      <w:r>
+        <w:rPr>
+          <w:rFonts w:asciiTheme="minorEastAsia" w:hAnsiTheme="minorEastAsia" w:hint="eastAsia"/>
+          <w:sz w:val="16"/>
+          <w:szCs w:val="16"/>
+        </w:rPr>
+        <w:t>ea</w:t>
+      </w:r>
+      <w:proofErr w:type="spellEnd"/>
+      <w:r>
+        <w:rPr>
+          <w:rFonts w:asciiTheme="minorEastAsia" w:hAnsiTheme="minorEastAsia" w:hint="eastAsia"/>
+          <w:sz w:val="16"/>
+          <w:szCs w:val="16"/>
+        </w:rPr>
+        <w:t xml:space="preserve"> / mat_2: 2 </w:t>
+      </w:r>
+      <w:proofErr w:type="spellStart"/>
+      <w:r>
+        <w:rPr>
+          <w:rFonts w:asciiTheme="minorEastAsia" w:hAnsiTheme="minorEastAsia" w:hint="eastAsia"/>
+          <w:sz w:val="16"/>
+          <w:szCs w:val="16"/>
+        </w:rPr>
+        <w:t>ea</w:t>
+      </w:r>
+      <w:proofErr w:type="spellEnd"/>
+      <w:r>
+        <w:rPr>
+          <w:rFonts w:asciiTheme="minorEastAsia" w:hAnsiTheme="minorEastAsia" w:hint="eastAsia"/>
+          <w:sz w:val="16"/>
+          <w:szCs w:val="16"/>
+        </w:rPr>
+        <w:t xml:space="preserve"> / mat_3: 3 </w:t>
+      </w:r>
+      <w:proofErr w:type="spellStart"/>
+      <w:r>
+        <w:rPr>
+          <w:rFonts w:asciiTheme="minorEastAsia" w:hAnsiTheme="minorEastAsia" w:hint="eastAsia"/>
+          <w:sz w:val="16"/>
+          <w:szCs w:val="16"/>
+        </w:rPr>
+        <w:t>ea</w:t>
+      </w:r>
+      <w:proofErr w:type="spellEnd"/>
+      <w:r>
+        <w:rPr>
+          <w:rFonts w:asciiTheme="minorEastAsia" w:hAnsiTheme="minorEastAsia" w:hint="eastAsia"/>
+          <w:sz w:val="16"/>
+          <w:szCs w:val="16"/>
+        </w:rPr>
+        <w:t xml:space="preserve"> ]</w:t>
+      </w:r>
+    </w:p>
+    <w:p>
+      <w:pPr>
+        <w:spacing w:after="0"/>
+        <w:rPr>
+          <w:rFonts w:asciiTheme="minorEastAsia" w:hAnsiTheme="minorEastAsia"/>
           <w:sz w:val="16"/>
           <w:szCs w:val="16"/>
         </w:rPr>
@@ -549,14 +675,68 @@
           <w:sz w:val="16"/>
           <w:szCs w:val="16"/>
         </w:rPr>
-        <w:t>_1: 2 ea / mat_2: 3 ea / mat_3: 1 ea ]</w:t>
-      </w:r>
-    </w:p>
-    <w:p>
-      <w:pPr>
-        <w:spacing w:after="0"/>
-        <w:rPr>
-          <w:rFonts w:asciiTheme="minorEastAsia" w:hAnsiTheme="minorEastAsia" w:hint="eastAsia"/>
+        <w:t xml:space="preserve">_1: 2 </w:t>
+      </w:r>
+      <w:proofErr w:type="spellStart"/>
+      <w:r>
+        <w:rPr>
+          <w:rFonts w:asciiTheme="minorEastAsia" w:hAnsiTheme="minorEastAsia" w:hint="eastAsia"/>
+          <w:sz w:val="16"/>
+          <w:szCs w:val="16"/>
+        </w:rPr>
+        <w:t>ea</w:t>
+      </w:r>
+      <w:proofErr w:type="spellEnd"/>
+      <w:r>
+        <w:rPr>
+          <w:rFonts w:asciiTheme="minorEastAsia" w:hAnsiTheme="minorEastAsia" w:hint="eastAsia"/>
+          <w:sz w:val="16"/>
+          <w:szCs w:val="16"/>
+        </w:rPr>
+        <w:t xml:space="preserve"> / mat_2: 3 </w:t>
+      </w:r>
+      <w:proofErr w:type="spellStart"/>
+      <w:r>
+        <w:rPr>
+          <w:rFonts w:asciiTheme="minorEastAsia" w:hAnsiTheme="minorEastAsia" w:hint="eastAsia"/>
+          <w:sz w:val="16"/>
+          <w:szCs w:val="16"/>
+        </w:rPr>
+        <w:t>ea</w:t>
+      </w:r>
+      <w:proofErr w:type="spellEnd"/>
+      <w:r>
+        <w:rPr>
+          <w:rFonts w:asciiTheme="minorEastAsia" w:hAnsiTheme="minorEastAsia" w:hint="eastAsia"/>
+          <w:sz w:val="16"/>
+          <w:szCs w:val="16"/>
+        </w:rPr>
+        <w:t xml:space="preserve"> / mat_3: 1 </w:t>
+      </w:r>
+      <w:proofErr w:type="spellStart"/>
+      <w:r>
+        <w:rPr>
+          <w:rFonts w:asciiTheme="minorEastAsia" w:hAnsiTheme="minorEastAsia" w:hint="eastAsia"/>
+          <w:sz w:val="16"/>
+          <w:szCs w:val="16"/>
+        </w:rPr>
+        <w:t>ea</w:t>
+      </w:r>
+      <w:proofErr w:type="spellEnd"/>
+      <w:r>
+        <w:rPr>
+          <w:rFonts w:asciiTheme="minorEastAsia" w:hAnsiTheme="minorEastAsia" w:hint="eastAsia"/>
+          <w:sz w:val="16"/>
+          <w:szCs w:val="16"/>
+        </w:rPr>
+        <w:t xml:space="preserve"> ]</w:t>
+      </w:r>
+    </w:p>
+    <w:p>
+      <w:pPr>
+        <w:spacing w:after="0"/>
+        <w:rPr>
+          <w:rFonts w:asciiTheme="minorEastAsia" w:hAnsiTheme="minorEastAsia"/>
           <w:sz w:val="16"/>
           <w:szCs w:val="16"/>
         </w:rPr>
@@ -585,24 +765,78 @@
           <w:sz w:val="16"/>
           <w:szCs w:val="16"/>
         </w:rPr>
-        <w:t>_1: 3 ea / mat_2: 1 ea / mat_3: 2 ea ]</w:t>
-      </w:r>
-    </w:p>
-    <w:p>
-      <w:pPr>
-        <w:spacing w:after="0"/>
-        <w:rPr>
-          <w:rFonts w:asciiTheme="minorEastAsia" w:hAnsiTheme="minorEastAsia"/>
-          <w:sz w:val="16"/>
-          <w:szCs w:val="16"/>
-        </w:rPr>
-      </w:pPr>
-    </w:p>
-    <w:p>
-      <w:pPr>
-        <w:spacing w:after="0"/>
-        <w:rPr>
-          <w:rFonts w:asciiTheme="minorEastAsia" w:hAnsiTheme="minorEastAsia" w:hint="eastAsia"/>
+        <w:t xml:space="preserve">_1: 3 </w:t>
+      </w:r>
+      <w:proofErr w:type="spellStart"/>
+      <w:r>
+        <w:rPr>
+          <w:rFonts w:asciiTheme="minorEastAsia" w:hAnsiTheme="minorEastAsia" w:hint="eastAsia"/>
+          <w:sz w:val="16"/>
+          <w:szCs w:val="16"/>
+        </w:rPr>
+        <w:t>ea</w:t>
+      </w:r>
+      <w:proofErr w:type="spellEnd"/>
+      <w:r>
+        <w:rPr>
+          <w:rFonts w:asciiTheme="minorEastAsia" w:hAnsiTheme="minorEastAsia" w:hint="eastAsia"/>
+          <w:sz w:val="16"/>
+          <w:szCs w:val="16"/>
+        </w:rPr>
+        <w:t xml:space="preserve"> / mat_2: 1 </w:t>
+      </w:r>
+      <w:proofErr w:type="spellStart"/>
+      <w:r>
+        <w:rPr>
+          <w:rFonts w:asciiTheme="minorEastAsia" w:hAnsiTheme="minorEastAsia" w:hint="eastAsia"/>
+          <w:sz w:val="16"/>
+          <w:szCs w:val="16"/>
+        </w:rPr>
+        <w:t>ea</w:t>
+      </w:r>
+      <w:proofErr w:type="spellEnd"/>
+      <w:r>
+        <w:rPr>
+          <w:rFonts w:asciiTheme="minorEastAsia" w:hAnsiTheme="minorEastAsia" w:hint="eastAsia"/>
+          <w:sz w:val="16"/>
+          <w:szCs w:val="16"/>
+        </w:rPr>
+        <w:t xml:space="preserve"> / mat_3: 2 </w:t>
+      </w:r>
+      <w:proofErr w:type="spellStart"/>
+      <w:r>
+        <w:rPr>
+          <w:rFonts w:asciiTheme="minorEastAsia" w:hAnsiTheme="minorEastAsia" w:hint="eastAsia"/>
+          <w:sz w:val="16"/>
+          <w:szCs w:val="16"/>
+        </w:rPr>
+        <w:t>ea</w:t>
+      </w:r>
+      <w:proofErr w:type="spellEnd"/>
+      <w:r>
+        <w:rPr>
+          <w:rFonts w:asciiTheme="minorEastAsia" w:hAnsiTheme="minorEastAsia" w:hint="eastAsia"/>
+          <w:sz w:val="16"/>
+          <w:szCs w:val="16"/>
+        </w:rPr>
+        <w:t xml:space="preserve"> ]</w:t>
+      </w:r>
+    </w:p>
+    <w:p>
+      <w:pPr>
+        <w:spacing w:after="0"/>
+        <w:rPr>
+          <w:rFonts w:asciiTheme="minorEastAsia" w:hAnsiTheme="minorEastAsia"/>
+          <w:sz w:val="16"/>
+          <w:szCs w:val="16"/>
+        </w:rPr>
+      </w:pPr>
+    </w:p>
+    <w:p>
+      <w:pPr>
+        <w:spacing w:after="0"/>
+        <w:rPr>
+          <w:rFonts w:asciiTheme="minorEastAsia" w:hAnsiTheme="minorEastAsia"/>
           <w:sz w:val="16"/>
           <w:szCs w:val="16"/>
         </w:rPr>
@@ -620,25 +854,61 @@
       <w:pPr>
         <w:spacing w:after="0"/>
         <w:rPr>
-          <w:rFonts w:asciiTheme="minorEastAsia" w:hAnsiTheme="minorEastAsia" w:hint="eastAsia"/>
-          <w:sz w:val="16"/>
-          <w:szCs w:val="16"/>
-        </w:rPr>
-      </w:pPr>
-      <w:r>
-        <w:rPr>
-          <w:rFonts w:asciiTheme="minorEastAsia" w:hAnsiTheme="minorEastAsia" w:hint="eastAsia"/>
-          <w:sz w:val="16"/>
-          <w:szCs w:val="16"/>
-        </w:rPr>
-        <w:t xml:space="preserve">    - process_cd: 커팅 → 드릴링 → 조립 (총 18개 공정)</w:t>
-      </w:r>
-    </w:p>
-    <w:p>
-      <w:pPr>
-        <w:spacing w:after="0"/>
-        <w:rPr>
-          <w:rFonts w:asciiTheme="minorEastAsia" w:hAnsiTheme="minorEastAsia" w:hint="eastAsia"/>
+          <w:rFonts w:asciiTheme="minorEastAsia" w:hAnsiTheme="minorEastAsia"/>
+          <w:sz w:val="16"/>
+          <w:szCs w:val="16"/>
+        </w:rPr>
+      </w:pPr>
+      <w:r>
+        <w:rPr>
+          <w:rFonts w:asciiTheme="minorEastAsia" w:hAnsiTheme="minorEastAsia" w:hint="eastAsia"/>
+          <w:sz w:val="16"/>
+          <w:szCs w:val="16"/>
+        </w:rPr>
+        <w:t xml:space="preserve">    - </w:t>
+      </w:r>
+      <w:proofErr w:type="spellStart"/>
+      <w:r>
+        <w:rPr>
+          <w:rFonts w:asciiTheme="minorEastAsia" w:hAnsiTheme="minorEastAsia" w:hint="eastAsia"/>
+          <w:sz w:val="16"/>
+          <w:szCs w:val="16"/>
+        </w:rPr>
+        <w:t>process_cd</w:t>
+      </w:r>
+      <w:proofErr w:type="spellEnd"/>
+      <w:r>
+        <w:rPr>
+          <w:rFonts w:asciiTheme="minorEastAsia" w:hAnsiTheme="minorEastAsia" w:hint="eastAsia"/>
+          <w:sz w:val="16"/>
+          <w:szCs w:val="16"/>
+        </w:rPr>
+        <w:t xml:space="preserve">: 커팅 → </w:t>
+      </w:r>
+      <w:proofErr w:type="spellStart"/>
+      <w:r>
+        <w:rPr>
+          <w:rFonts w:asciiTheme="minorEastAsia" w:hAnsiTheme="minorEastAsia" w:hint="eastAsia"/>
+          <w:sz w:val="16"/>
+          <w:szCs w:val="16"/>
+        </w:rPr>
+        <w:t>드릴링</w:t>
+      </w:r>
+      <w:proofErr w:type="spellEnd"/>
+      <w:r>
+        <w:rPr>
+          <w:rFonts w:asciiTheme="minorEastAsia" w:hAnsiTheme="minorEastAsia" w:hint="eastAsia"/>
+          <w:sz w:val="16"/>
+          <w:szCs w:val="16"/>
+        </w:rPr>
+        <w:t xml:space="preserve"> → 조립 (총 18개 공정)</w:t>
+      </w:r>
+    </w:p>
+    <w:p>
+      <w:pPr>
+        <w:spacing w:after="0"/>
+        <w:rPr>
+          <w:rFonts w:asciiTheme="minorEastAsia" w:hAnsiTheme="minorEastAsia"/>
           <w:sz w:val="16"/>
           <w:szCs w:val="16"/>
         </w:rPr>
@@ -674,7 +944,7 @@
       <w:pPr>
         <w:spacing w:after="0"/>
         <w:rPr>
-          <w:rFonts w:asciiTheme="minorEastAsia" w:hAnsiTheme="minorEastAsia" w:hint="eastAsia"/>
+          <w:rFonts w:asciiTheme="minorEastAsia" w:hAnsiTheme="minorEastAsia"/>
           <w:sz w:val="16"/>
           <w:szCs w:val="16"/>
         </w:rPr>
@@ -710,7 +980,7 @@
       <w:pPr>
         <w:spacing w:after="0"/>
         <w:rPr>
-          <w:rFonts w:asciiTheme="minorEastAsia" w:hAnsiTheme="minorEastAsia" w:hint="eastAsia"/>
+          <w:rFonts w:asciiTheme="minorEastAsia" w:hAnsiTheme="minorEastAsia"/>
           <w:sz w:val="16"/>
           <w:szCs w:val="16"/>
         </w:rPr>
@@ -746,7 +1016,7 @@
       <w:pPr>
         <w:spacing w:after="0"/>
         <w:rPr>
-          <w:rFonts w:asciiTheme="minorEastAsia" w:hAnsiTheme="minorEastAsia" w:hint="eastAsia"/>
+          <w:rFonts w:asciiTheme="minorEastAsia" w:hAnsiTheme="minorEastAsia"/>
           <w:sz w:val="16"/>
           <w:szCs w:val="16"/>
         </w:rPr>
@@ -782,7 +1052,7 @@
       <w:pPr>
         <w:spacing w:after="0"/>
         <w:rPr>
-          <w:rFonts w:asciiTheme="minorEastAsia" w:hAnsiTheme="minorEastAsia" w:hint="eastAsia"/>
+          <w:rFonts w:asciiTheme="minorEastAsia" w:hAnsiTheme="minorEastAsia"/>
           <w:sz w:val="16"/>
           <w:szCs w:val="16"/>
         </w:rPr>
@@ -818,7 +1088,7 @@
       <w:pPr>
         <w:spacing w:after="0"/>
         <w:rPr>
-          <w:rFonts w:asciiTheme="minorEastAsia" w:hAnsiTheme="minorEastAsia" w:hint="eastAsia"/>
+          <w:rFonts w:asciiTheme="minorEastAsia" w:hAnsiTheme="minorEastAsia"/>
           <w:sz w:val="16"/>
           <w:szCs w:val="16"/>
         </w:rPr>
@@ -864,7 +1134,7 @@
       <w:pPr>
         <w:spacing w:after="0"/>
         <w:rPr>
-          <w:rFonts w:asciiTheme="minorEastAsia" w:hAnsiTheme="minorEastAsia" w:hint="eastAsia"/>
+          <w:rFonts w:asciiTheme="minorEastAsia" w:hAnsiTheme="minorEastAsia"/>
           <w:sz w:val="16"/>
           <w:szCs w:val="16"/>
         </w:rPr>
@@ -882,25 +1152,61 @@
       <w:pPr>
         <w:spacing w:after="0"/>
         <w:rPr>
-          <w:rFonts w:asciiTheme="minorEastAsia" w:hAnsiTheme="minorEastAsia" w:hint="eastAsia"/>
-          <w:sz w:val="16"/>
-          <w:szCs w:val="16"/>
-        </w:rPr>
-      </w:pPr>
-      <w:r>
-        <w:rPr>
-          <w:rFonts w:asciiTheme="minorEastAsia" w:hAnsiTheme="minorEastAsia" w:hint="eastAsia"/>
-          <w:sz w:val="16"/>
-          <w:szCs w:val="16"/>
-        </w:rPr>
-        <w:t xml:space="preserve">    - equip_id: 커팅 머신, 드릴링 머신, 조립 로봇 (총 18개 생산 설비)</w:t>
-      </w:r>
-    </w:p>
-    <w:p>
-      <w:pPr>
-        <w:spacing w:after="0"/>
-        <w:rPr>
-          <w:rFonts w:asciiTheme="minorEastAsia" w:hAnsiTheme="minorEastAsia" w:hint="eastAsia"/>
+          <w:rFonts w:asciiTheme="minorEastAsia" w:hAnsiTheme="minorEastAsia"/>
+          <w:sz w:val="16"/>
+          <w:szCs w:val="16"/>
+        </w:rPr>
+      </w:pPr>
+      <w:r>
+        <w:rPr>
+          <w:rFonts w:asciiTheme="minorEastAsia" w:hAnsiTheme="minorEastAsia" w:hint="eastAsia"/>
+          <w:sz w:val="16"/>
+          <w:szCs w:val="16"/>
+        </w:rPr>
+        <w:t xml:space="preserve">    - </w:t>
+      </w:r>
+      <w:proofErr w:type="spellStart"/>
+      <w:r>
+        <w:rPr>
+          <w:rFonts w:asciiTheme="minorEastAsia" w:hAnsiTheme="minorEastAsia" w:hint="eastAsia"/>
+          <w:sz w:val="16"/>
+          <w:szCs w:val="16"/>
+        </w:rPr>
+        <w:t>equip_id</w:t>
+      </w:r>
+      <w:proofErr w:type="spellEnd"/>
+      <w:r>
+        <w:rPr>
+          <w:rFonts w:asciiTheme="minorEastAsia" w:hAnsiTheme="minorEastAsia" w:hint="eastAsia"/>
+          <w:sz w:val="16"/>
+          <w:szCs w:val="16"/>
+        </w:rPr>
+        <w:t xml:space="preserve">: 커팅 머신, </w:t>
+      </w:r>
+      <w:proofErr w:type="spellStart"/>
+      <w:r>
+        <w:rPr>
+          <w:rFonts w:asciiTheme="minorEastAsia" w:hAnsiTheme="minorEastAsia" w:hint="eastAsia"/>
+          <w:sz w:val="16"/>
+          <w:szCs w:val="16"/>
+        </w:rPr>
+        <w:t>드릴링</w:t>
+      </w:r>
+      <w:proofErr w:type="spellEnd"/>
+      <w:r>
+        <w:rPr>
+          <w:rFonts w:asciiTheme="minorEastAsia" w:hAnsiTheme="minorEastAsia" w:hint="eastAsia"/>
+          <w:sz w:val="16"/>
+          <w:szCs w:val="16"/>
+        </w:rPr>
+        <w:t xml:space="preserve"> 머신, 조립 로봇 (총 18개 생산 설비)</w:t>
+      </w:r>
+    </w:p>
+    <w:p>
+      <w:pPr>
+        <w:spacing w:after="0"/>
+        <w:rPr>
+          <w:rFonts w:asciiTheme="minorEastAsia" w:hAnsiTheme="minorEastAsia"/>
           <w:sz w:val="16"/>
           <w:szCs w:val="16"/>
         </w:rPr>
@@ -918,7 +1224,7 @@
       <w:pPr>
         <w:spacing w:after="0"/>
         <w:rPr>
-          <w:rFonts w:asciiTheme="minorEastAsia" w:hAnsiTheme="minorEastAsia" w:hint="eastAsia"/>
+          <w:rFonts w:asciiTheme="minorEastAsia" w:hAnsiTheme="minorEastAsia"/>
           <w:sz w:val="16"/>
           <w:szCs w:val="16"/>
         </w:rPr>
@@ -936,7 +1242,7 @@
       <w:pPr>
         <w:spacing w:after="0"/>
         <w:rPr>
-          <w:rFonts w:asciiTheme="minorEastAsia" w:hAnsiTheme="minorEastAsia" w:hint="eastAsia"/>
+          <w:rFonts w:asciiTheme="minorEastAsia" w:hAnsiTheme="minorEastAsia"/>
           <w:sz w:val="16"/>
           <w:szCs w:val="16"/>
         </w:rPr>
@@ -955,7 +1261,7 @@
       <w:pPr>
         <w:spacing w:after="0"/>
         <w:rPr>
-          <w:rFonts w:asciiTheme="minorEastAsia" w:hAnsiTheme="minorEastAsia" w:hint="eastAsia"/>
+          <w:rFonts w:asciiTheme="minorEastAsia" w:hAnsiTheme="minorEastAsia"/>
           <w:sz w:val="16"/>
           <w:szCs w:val="16"/>
         </w:rPr>
@@ -973,7 +1279,7 @@
       <w:pPr>
         <w:spacing w:after="0"/>
         <w:rPr>
-          <w:rFonts w:asciiTheme="minorEastAsia" w:hAnsiTheme="minorEastAsia" w:hint="eastAsia"/>
+          <w:rFonts w:asciiTheme="minorEastAsia" w:hAnsiTheme="minorEastAsia"/>
           <w:sz w:val="16"/>
           <w:szCs w:val="16"/>
         </w:rPr>
@@ -991,7 +1297,7 @@
       <w:pPr>
         <w:spacing w:after="0"/>
         <w:rPr>
-          <w:rFonts w:asciiTheme="minorEastAsia" w:hAnsiTheme="minorEastAsia" w:hint="eastAsia"/>
+          <w:rFonts w:asciiTheme="minorEastAsia" w:hAnsiTheme="minorEastAsia"/>
           <w:sz w:val="16"/>
           <w:szCs w:val="16"/>
         </w:rPr>
@@ -1030,50 +1336,122 @@
           <w:sz w:val="16"/>
           <w:szCs w:val="16"/>
         </w:rPr>
-        <w:t xml:space="preserve">    - 동일 기능의 생산 설비는 equip_id는 다르지만 equip_cd는 같음</w:t>
-      </w:r>
-    </w:p>
-    <w:p>
-      <w:pPr>
-        <w:spacing w:after="0"/>
-        <w:rPr>
-          <w:rFonts w:asciiTheme="minorEastAsia" w:hAnsiTheme="minorEastAsia" w:hint="eastAsia"/>
-          <w:sz w:val="16"/>
-          <w:szCs w:val="16"/>
-        </w:rPr>
-      </w:pPr>
-      <w:r>
-        <w:rPr>
-          <w:rFonts w:asciiTheme="minorEastAsia" w:hAnsiTheme="minorEastAsia" w:hint="eastAsia"/>
-          <w:sz w:val="16"/>
-          <w:szCs w:val="16"/>
-        </w:rPr>
-        <w:t>9. 커팅 공정과 드릴링 공정 끝에서 품질 검사 수행 (전수 검사)</w:t>
-      </w:r>
-    </w:p>
-    <w:p>
-      <w:pPr>
-        <w:spacing w:after="0"/>
-        <w:rPr>
-          <w:rFonts w:asciiTheme="minorEastAsia" w:hAnsiTheme="minorEastAsia" w:hint="eastAsia"/>
-          <w:sz w:val="16"/>
-          <w:szCs w:val="16"/>
-        </w:rPr>
-      </w:pPr>
-      <w:r>
-        <w:rPr>
-          <w:rFonts w:asciiTheme="minorEastAsia" w:hAnsiTheme="minorEastAsia" w:hint="eastAsia"/>
-          <w:sz w:val="16"/>
-          <w:szCs w:val="16"/>
-        </w:rPr>
-        <w:t xml:space="preserve">    - qc_cd: 수치 검사 → 홀 검사 (총 12개 품질 검사)</w:t>
-      </w:r>
-    </w:p>
-    <w:p>
-      <w:pPr>
-        <w:spacing w:after="0"/>
-        <w:rPr>
-          <w:rFonts w:asciiTheme="minorEastAsia" w:hAnsiTheme="minorEastAsia" w:hint="eastAsia"/>
+        <w:t xml:space="preserve">    - 동일 기능의 생산 설비는 </w:t>
+      </w:r>
+      <w:proofErr w:type="spellStart"/>
+      <w:r>
+        <w:rPr>
+          <w:rFonts w:asciiTheme="minorEastAsia" w:hAnsiTheme="minorEastAsia" w:hint="eastAsia"/>
+          <w:sz w:val="16"/>
+          <w:szCs w:val="16"/>
+        </w:rPr>
+        <w:t>equip_id</w:t>
+      </w:r>
+      <w:proofErr w:type="spellEnd"/>
+      <w:r>
+        <w:rPr>
+          <w:rFonts w:asciiTheme="minorEastAsia" w:hAnsiTheme="minorEastAsia" w:hint="eastAsia"/>
+          <w:sz w:val="16"/>
+          <w:szCs w:val="16"/>
+        </w:rPr>
+        <w:t xml:space="preserve">는 다르지만 </w:t>
+      </w:r>
+      <w:proofErr w:type="spellStart"/>
+      <w:r>
+        <w:rPr>
+          <w:rFonts w:asciiTheme="minorEastAsia" w:hAnsiTheme="minorEastAsia" w:hint="eastAsia"/>
+          <w:sz w:val="16"/>
+          <w:szCs w:val="16"/>
+        </w:rPr>
+        <w:t>equip_cd</w:t>
+      </w:r>
+      <w:proofErr w:type="spellEnd"/>
+      <w:r>
+        <w:rPr>
+          <w:rFonts w:asciiTheme="minorEastAsia" w:hAnsiTheme="minorEastAsia" w:hint="eastAsia"/>
+          <w:sz w:val="16"/>
+          <w:szCs w:val="16"/>
+        </w:rPr>
+        <w:t>는 같음</w:t>
+      </w:r>
+    </w:p>
+    <w:p>
+      <w:pPr>
+        <w:spacing w:after="0"/>
+        <w:rPr>
+          <w:rFonts w:asciiTheme="minorEastAsia" w:hAnsiTheme="minorEastAsia"/>
+          <w:sz w:val="16"/>
+          <w:szCs w:val="16"/>
+        </w:rPr>
+      </w:pPr>
+      <w:r>
+        <w:rPr>
+          <w:rFonts w:asciiTheme="minorEastAsia" w:hAnsiTheme="minorEastAsia" w:hint="eastAsia"/>
+          <w:sz w:val="16"/>
+          <w:szCs w:val="16"/>
+        </w:rPr>
+        <w:t xml:space="preserve">9. 커팅 공정과 </w:t>
+      </w:r>
+      <w:proofErr w:type="spellStart"/>
+      <w:r>
+        <w:rPr>
+          <w:rFonts w:asciiTheme="minorEastAsia" w:hAnsiTheme="minorEastAsia" w:hint="eastAsia"/>
+          <w:sz w:val="16"/>
+          <w:szCs w:val="16"/>
+        </w:rPr>
+        <w:t>드릴링</w:t>
+      </w:r>
+      <w:proofErr w:type="spellEnd"/>
+      <w:r>
+        <w:rPr>
+          <w:rFonts w:asciiTheme="minorEastAsia" w:hAnsiTheme="minorEastAsia" w:hint="eastAsia"/>
+          <w:sz w:val="16"/>
+          <w:szCs w:val="16"/>
+        </w:rPr>
+        <w:t xml:space="preserve"> 공정 끝에서 품질 검사 수행 (전수 검사)</w:t>
+      </w:r>
+    </w:p>
+    <w:p>
+      <w:pPr>
+        <w:spacing w:after="0"/>
+        <w:rPr>
+          <w:rFonts w:asciiTheme="minorEastAsia" w:hAnsiTheme="minorEastAsia"/>
+          <w:sz w:val="16"/>
+          <w:szCs w:val="16"/>
+        </w:rPr>
+      </w:pPr>
+      <w:r>
+        <w:rPr>
+          <w:rFonts w:asciiTheme="minorEastAsia" w:hAnsiTheme="minorEastAsia" w:hint="eastAsia"/>
+          <w:sz w:val="16"/>
+          <w:szCs w:val="16"/>
+        </w:rPr>
+        <w:t xml:space="preserve">    - </w:t>
+      </w:r>
+      <w:proofErr w:type="spellStart"/>
+      <w:r>
+        <w:rPr>
+          <w:rFonts w:asciiTheme="minorEastAsia" w:hAnsiTheme="minorEastAsia" w:hint="eastAsia"/>
+          <w:sz w:val="16"/>
+          <w:szCs w:val="16"/>
+        </w:rPr>
+        <w:t>qc_cd</w:t>
+      </w:r>
+      <w:proofErr w:type="spellEnd"/>
+      <w:r>
+        <w:rPr>
+          <w:rFonts w:asciiTheme="minorEastAsia" w:hAnsiTheme="minorEastAsia" w:hint="eastAsia"/>
+          <w:sz w:val="16"/>
+          <w:szCs w:val="16"/>
+        </w:rPr>
+        <w:t>: 수치 검사 → 홀 검사 (총 12개 품질 검사)</w:t>
+      </w:r>
+    </w:p>
+    <w:p>
+      <w:pPr>
+        <w:spacing w:after="0"/>
+        <w:rPr>
+          <w:rFonts w:asciiTheme="minorEastAsia" w:hAnsiTheme="minorEastAsia"/>
           <w:sz w:val="16"/>
           <w:szCs w:val="16"/>
         </w:rPr>
@@ -1109,7 +1487,7 @@
       <w:pPr>
         <w:spacing w:after="0"/>
         <w:rPr>
-          <w:rFonts w:asciiTheme="minorEastAsia" w:hAnsiTheme="minorEastAsia" w:hint="eastAsia"/>
+          <w:rFonts w:asciiTheme="minorEastAsia" w:hAnsiTheme="minorEastAsia"/>
           <w:sz w:val="16"/>
           <w:szCs w:val="16"/>
         </w:rPr>
@@ -1145,7 +1523,7 @@
       <w:pPr>
         <w:spacing w:after="0"/>
         <w:rPr>
-          <w:rFonts w:asciiTheme="minorEastAsia" w:hAnsiTheme="minorEastAsia" w:hint="eastAsia"/>
+          <w:rFonts w:asciiTheme="minorEastAsia" w:hAnsiTheme="minorEastAsia"/>
           <w:sz w:val="16"/>
           <w:szCs w:val="16"/>
         </w:rPr>
@@ -1181,7 +1559,7 @@
       <w:pPr>
         <w:spacing w:after="0"/>
         <w:rPr>
-          <w:rFonts w:asciiTheme="minorEastAsia" w:hAnsiTheme="minorEastAsia" w:hint="eastAsia"/>
+          <w:rFonts w:asciiTheme="minorEastAsia" w:hAnsiTheme="minorEastAsia"/>
           <w:sz w:val="16"/>
           <w:szCs w:val="16"/>
         </w:rPr>
@@ -1217,7 +1595,7 @@
       <w:pPr>
         <w:spacing w:after="0"/>
         <w:rPr>
-          <w:rFonts w:asciiTheme="minorEastAsia" w:hAnsiTheme="minorEastAsia" w:hint="eastAsia"/>
+          <w:rFonts w:asciiTheme="minorEastAsia" w:hAnsiTheme="minorEastAsia"/>
           <w:sz w:val="16"/>
           <w:szCs w:val="16"/>
         </w:rPr>
@@ -1253,7 +1631,7 @@
       <w:pPr>
         <w:spacing w:after="0"/>
         <w:rPr>
-          <w:rFonts w:asciiTheme="minorEastAsia" w:hAnsiTheme="minorEastAsia" w:hint="eastAsia"/>
+          <w:rFonts w:asciiTheme="minorEastAsia" w:hAnsiTheme="minorEastAsia"/>
           <w:sz w:val="16"/>
           <w:szCs w:val="16"/>
         </w:rPr>
@@ -1299,7 +1677,7 @@
       <w:pPr>
         <w:spacing w:after="0"/>
         <w:rPr>
-          <w:rFonts w:asciiTheme="minorEastAsia" w:hAnsiTheme="minorEastAsia" w:hint="eastAsia"/>
+          <w:rFonts w:asciiTheme="minorEastAsia" w:hAnsiTheme="minorEastAsia"/>
           <w:sz w:val="16"/>
           <w:szCs w:val="16"/>
         </w:rPr>
@@ -1317,7 +1695,7 @@
       <w:pPr>
         <w:spacing w:after="0"/>
         <w:rPr>
-          <w:rFonts w:asciiTheme="minorEastAsia" w:hAnsiTheme="minorEastAsia" w:hint="eastAsia"/>
+          <w:rFonts w:asciiTheme="minorEastAsia" w:hAnsiTheme="minorEastAsia"/>
           <w:sz w:val="16"/>
           <w:szCs w:val="16"/>
         </w:rPr>
@@ -1345,7 +1723,7 @@
       <w:pPr>
         <w:spacing w:after="0"/>
         <w:rPr>
-          <w:rFonts w:asciiTheme="minorEastAsia" w:hAnsiTheme="minorEastAsia" w:hint="eastAsia"/>
+          <w:rFonts w:asciiTheme="minorEastAsia" w:hAnsiTheme="minorEastAsia"/>
           <w:sz w:val="16"/>
           <w:szCs w:val="16"/>
         </w:rPr>
@@ -1363,25 +1741,43 @@
       <w:pPr>
         <w:spacing w:after="0"/>
         <w:rPr>
-          <w:rFonts w:asciiTheme="minorEastAsia" w:hAnsiTheme="minorEastAsia" w:hint="eastAsia"/>
-          <w:sz w:val="16"/>
-          <w:szCs w:val="16"/>
-        </w:rPr>
-      </w:pPr>
-      <w:r>
-        <w:rPr>
-          <w:rFonts w:asciiTheme="minorEastAsia" w:hAnsiTheme="minorEastAsia" w:hint="eastAsia"/>
-          <w:sz w:val="16"/>
-          <w:szCs w:val="16"/>
-        </w:rPr>
-        <w:t xml:space="preserve">    - euip_id: 수치 검사기, 홀 검사기 (총 12개 검사 설비)</w:t>
-      </w:r>
-    </w:p>
-    <w:p>
-      <w:pPr>
-        <w:spacing w:after="0"/>
-        <w:rPr>
-          <w:rFonts w:asciiTheme="minorEastAsia" w:hAnsiTheme="minorEastAsia" w:hint="eastAsia"/>
+          <w:rFonts w:asciiTheme="minorEastAsia" w:hAnsiTheme="minorEastAsia"/>
+          <w:sz w:val="16"/>
+          <w:szCs w:val="16"/>
+        </w:rPr>
+      </w:pPr>
+      <w:r>
+        <w:rPr>
+          <w:rFonts w:asciiTheme="minorEastAsia" w:hAnsiTheme="minorEastAsia" w:hint="eastAsia"/>
+          <w:sz w:val="16"/>
+          <w:szCs w:val="16"/>
+        </w:rPr>
+        <w:t xml:space="preserve">    - </w:t>
+      </w:r>
+      <w:proofErr w:type="spellStart"/>
+      <w:r>
+        <w:rPr>
+          <w:rFonts w:asciiTheme="minorEastAsia" w:hAnsiTheme="minorEastAsia" w:hint="eastAsia"/>
+          <w:sz w:val="16"/>
+          <w:szCs w:val="16"/>
+        </w:rPr>
+        <w:t>euip_id</w:t>
+      </w:r>
+      <w:proofErr w:type="spellEnd"/>
+      <w:r>
+        <w:rPr>
+          <w:rFonts w:asciiTheme="minorEastAsia" w:hAnsiTheme="minorEastAsia" w:hint="eastAsia"/>
+          <w:sz w:val="16"/>
+          <w:szCs w:val="16"/>
+        </w:rPr>
+        <w:t>: 수치 검사기, 홀 검사기 (총 12개 검사 설비)</w:t>
+      </w:r>
+    </w:p>
+    <w:p>
+      <w:pPr>
+        <w:spacing w:after="0"/>
+        <w:rPr>
+          <w:rFonts w:asciiTheme="minorEastAsia" w:hAnsiTheme="minorEastAsia"/>
           <w:sz w:val="16"/>
           <w:szCs w:val="16"/>
         </w:rPr>
@@ -1417,7 +1813,7 @@
       <w:pPr>
         <w:spacing w:after="0"/>
         <w:rPr>
-          <w:rFonts w:asciiTheme="minorEastAsia" w:hAnsiTheme="minorEastAsia" w:hint="eastAsia"/>
+          <w:rFonts w:asciiTheme="minorEastAsia" w:hAnsiTheme="minorEastAsia"/>
           <w:sz w:val="16"/>
           <w:szCs w:val="16"/>
         </w:rPr>
@@ -1453,7 +1849,7 @@
       <w:pPr>
         <w:spacing w:after="0"/>
         <w:rPr>
-          <w:rFonts w:asciiTheme="minorEastAsia" w:hAnsiTheme="minorEastAsia" w:hint="eastAsia"/>
+          <w:rFonts w:asciiTheme="minorEastAsia" w:hAnsiTheme="minorEastAsia"/>
           <w:sz w:val="16"/>
           <w:szCs w:val="16"/>
         </w:rPr>
@@ -1489,7 +1885,7 @@
       <w:pPr>
         <w:spacing w:after="0"/>
         <w:rPr>
-          <w:rFonts w:asciiTheme="minorEastAsia" w:hAnsiTheme="minorEastAsia" w:hint="eastAsia"/>
+          <w:rFonts w:asciiTheme="minorEastAsia" w:hAnsiTheme="minorEastAsia"/>
           <w:sz w:val="16"/>
           <w:szCs w:val="16"/>
         </w:rPr>
@@ -1525,7 +1921,7 @@
       <w:pPr>
         <w:spacing w:after="0"/>
         <w:rPr>
-          <w:rFonts w:asciiTheme="minorEastAsia" w:hAnsiTheme="minorEastAsia" w:hint="eastAsia"/>
+          <w:rFonts w:asciiTheme="minorEastAsia" w:hAnsiTheme="minorEastAsia"/>
           <w:sz w:val="16"/>
           <w:szCs w:val="16"/>
         </w:rPr>
@@ -1561,7 +1957,7 @@
       <w:pPr>
         <w:spacing w:after="0"/>
         <w:rPr>
-          <w:rFonts w:asciiTheme="minorEastAsia" w:hAnsiTheme="minorEastAsia" w:hint="eastAsia"/>
+          <w:rFonts w:asciiTheme="minorEastAsia" w:hAnsiTheme="minorEastAsia"/>
           <w:sz w:val="16"/>
           <w:szCs w:val="16"/>
         </w:rPr>
@@ -1607,35 +2003,71 @@
       <w:pPr>
         <w:spacing w:after="0"/>
         <w:rPr>
-          <w:rFonts w:asciiTheme="minorEastAsia" w:hAnsiTheme="minorEastAsia" w:hint="eastAsia"/>
-          <w:sz w:val="16"/>
-          <w:szCs w:val="16"/>
-        </w:rPr>
-      </w:pPr>
-      <w:r>
-        <w:rPr>
-          <w:rFonts w:asciiTheme="minorEastAsia" w:hAnsiTheme="minorEastAsia" w:hint="eastAsia"/>
-          <w:sz w:val="16"/>
-          <w:szCs w:val="16"/>
-        </w:rPr>
-        <w:t xml:space="preserve">    - 동일 기능의 검사 설비는 equip_id는 다르지만 equip_cd는 같음</w:t>
-      </w:r>
-    </w:p>
-    <w:p>
-      <w:pPr>
-        <w:spacing w:after="0"/>
-        <w:rPr>
-          <w:rFonts w:asciiTheme="minorEastAsia" w:hAnsiTheme="minorEastAsia"/>
-          <w:sz w:val="16"/>
-          <w:szCs w:val="16"/>
-        </w:rPr>
-      </w:pPr>
-    </w:p>
-    <w:p>
-      <w:pPr>
-        <w:spacing w:after="0"/>
-        <w:rPr>
-          <w:rFonts w:asciiTheme="minorEastAsia" w:hAnsiTheme="minorEastAsia" w:hint="eastAsia"/>
+          <w:rFonts w:asciiTheme="minorEastAsia" w:hAnsiTheme="minorEastAsia"/>
+          <w:sz w:val="16"/>
+          <w:szCs w:val="16"/>
+        </w:rPr>
+      </w:pPr>
+      <w:r>
+        <w:rPr>
+          <w:rFonts w:asciiTheme="minorEastAsia" w:hAnsiTheme="minorEastAsia" w:hint="eastAsia"/>
+          <w:sz w:val="16"/>
+          <w:szCs w:val="16"/>
+        </w:rPr>
+        <w:t xml:space="preserve">    - 동일 기능의 검사 설비는 </w:t>
+      </w:r>
+      <w:proofErr w:type="spellStart"/>
+      <w:r>
+        <w:rPr>
+          <w:rFonts w:asciiTheme="minorEastAsia" w:hAnsiTheme="minorEastAsia" w:hint="eastAsia"/>
+          <w:sz w:val="16"/>
+          <w:szCs w:val="16"/>
+        </w:rPr>
+        <w:t>equip_id</w:t>
+      </w:r>
+      <w:proofErr w:type="spellEnd"/>
+      <w:r>
+        <w:rPr>
+          <w:rFonts w:asciiTheme="minorEastAsia" w:hAnsiTheme="minorEastAsia" w:hint="eastAsia"/>
+          <w:sz w:val="16"/>
+          <w:szCs w:val="16"/>
+        </w:rPr>
+        <w:t xml:space="preserve">는 다르지만 </w:t>
+      </w:r>
+      <w:proofErr w:type="spellStart"/>
+      <w:r>
+        <w:rPr>
+          <w:rFonts w:asciiTheme="minorEastAsia" w:hAnsiTheme="minorEastAsia" w:hint="eastAsia"/>
+          <w:sz w:val="16"/>
+          <w:szCs w:val="16"/>
+        </w:rPr>
+        <w:t>equip_cd</w:t>
+      </w:r>
+      <w:proofErr w:type="spellEnd"/>
+      <w:r>
+        <w:rPr>
+          <w:rFonts w:asciiTheme="minorEastAsia" w:hAnsiTheme="minorEastAsia" w:hint="eastAsia"/>
+          <w:sz w:val="16"/>
+          <w:szCs w:val="16"/>
+        </w:rPr>
+        <w:t>는 같음</w:t>
+      </w:r>
+    </w:p>
+    <w:p>
+      <w:pPr>
+        <w:spacing w:after="0"/>
+        <w:rPr>
+          <w:rFonts w:asciiTheme="minorEastAsia" w:hAnsiTheme="minorEastAsia"/>
+          <w:sz w:val="16"/>
+          <w:szCs w:val="16"/>
+        </w:rPr>
+      </w:pPr>
+    </w:p>
+    <w:p>
+      <w:pPr>
+        <w:spacing w:after="0"/>
+        <w:rPr>
+          <w:rFonts w:asciiTheme="minorEastAsia" w:hAnsiTheme="minorEastAsia"/>
           <w:sz w:val="16"/>
           <w:szCs w:val="16"/>
         </w:rPr>
@@ -1653,7 +2085,7 @@
       <w:pPr>
         <w:spacing w:after="0"/>
         <w:rPr>
-          <w:rFonts w:asciiTheme="minorEastAsia" w:hAnsiTheme="minorEastAsia" w:hint="eastAsia"/>
+          <w:rFonts w:asciiTheme="minorEastAsia" w:hAnsiTheme="minorEastAsia"/>
           <w:sz w:val="16"/>
           <w:szCs w:val="16"/>
         </w:rPr>
@@ -1833,7 +2265,7 @@
       <w:pPr>
         <w:spacing w:after="0"/>
         <w:rPr>
-          <w:rFonts w:asciiTheme="minorEastAsia" w:hAnsiTheme="minorEastAsia" w:hint="eastAsia"/>
+          <w:rFonts w:asciiTheme="minorEastAsia" w:hAnsiTheme="minorEastAsia"/>
           <w:sz w:val="16"/>
           <w:szCs w:val="16"/>
         </w:rPr>
@@ -2013,7 +2445,7 @@
       <w:pPr>
         <w:spacing w:after="0"/>
         <w:rPr>
-          <w:rFonts w:asciiTheme="minorEastAsia" w:hAnsiTheme="minorEastAsia" w:hint="eastAsia"/>
+          <w:rFonts w:asciiTheme="minorEastAsia" w:hAnsiTheme="minorEastAsia"/>
           <w:sz w:val="16"/>
           <w:szCs w:val="16"/>
         </w:rPr>
@@ -2177,7 +2609,7 @@
       <w:pPr>
         <w:spacing w:after="0"/>
         <w:rPr>
-          <w:rFonts w:asciiTheme="minorEastAsia" w:hAnsiTheme="minorEastAsia" w:hint="eastAsia"/>
+          <w:rFonts w:asciiTheme="minorEastAsia" w:hAnsiTheme="minorEastAsia"/>
           <w:sz w:val="16"/>
           <w:szCs w:val="16"/>
         </w:rPr>
@@ -2351,7 +2783,7 @@
       <w:pPr>
         <w:spacing w:after="0"/>
         <w:rPr>
-          <w:rFonts w:asciiTheme="minorEastAsia" w:hAnsiTheme="minorEastAsia" w:hint="eastAsia"/>
+          <w:rFonts w:asciiTheme="minorEastAsia" w:hAnsiTheme="minorEastAsia"/>
           <w:sz w:val="16"/>
           <w:szCs w:val="16"/>
         </w:rPr>
@@ -2369,7 +2801,7 @@
       <w:pPr>
         <w:spacing w:after="0"/>
         <w:rPr>
-          <w:rFonts w:asciiTheme="minorEastAsia" w:hAnsiTheme="minorEastAsia" w:hint="eastAsia"/>
+          <w:rFonts w:asciiTheme="minorEastAsia" w:hAnsiTheme="minorEastAsia"/>
           <w:sz w:val="16"/>
           <w:szCs w:val="16"/>
         </w:rPr>
@@ -2387,7 +2819,7 @@
       <w:pPr>
         <w:spacing w:after="0"/>
         <w:rPr>
-          <w:rFonts w:asciiTheme="minorEastAsia" w:hAnsiTheme="minorEastAsia" w:hint="eastAsia"/>
+          <w:rFonts w:asciiTheme="minorEastAsia" w:hAnsiTheme="minorEastAsia"/>
           <w:sz w:val="16"/>
           <w:szCs w:val="16"/>
         </w:rPr>
@@ -2451,6 +2883,7 @@
         </w:rPr>
         <w:t xml:space="preserve"> (d = max(</w:t>
       </w:r>
+      <w:proofErr w:type="spellStart"/>
       <w:proofErr w:type="gramStart"/>
       <w:r>
         <w:rPr>
@@ -2460,6 +2893,7 @@
         </w:rPr>
         <w:t>x,y</w:t>
       </w:r>
+      <w:proofErr w:type="spellEnd"/>
       <w:proofErr w:type="gramEnd"/>
       <w:r>
         <w:rPr>
@@ -2969,7 +3403,25 @@
           <w:sz w:val="16"/>
           <w:szCs w:val="16"/>
         </w:rPr>
-        <w:t xml:space="preserve"> (xc, yc) </w:t>
+        <w:t xml:space="preserve"> (xc, </w:t>
+      </w:r>
+      <w:proofErr w:type="spellStart"/>
+      <w:r>
+        <w:rPr>
+          <w:rFonts w:asciiTheme="minorEastAsia" w:hAnsiTheme="minorEastAsia"/>
+          <w:sz w:val="16"/>
+          <w:szCs w:val="16"/>
+        </w:rPr>
+        <w:t>yc</w:t>
+      </w:r>
+      <w:proofErr w:type="spellEnd"/>
+      <w:r>
+        <w:rPr>
+          <w:rFonts w:asciiTheme="minorEastAsia" w:hAnsiTheme="minorEastAsia"/>
+          <w:sz w:val="16"/>
+          <w:szCs w:val="16"/>
+        </w:rPr>
+        <w:t xml:space="preserve">) </w:t>
       </w:r>
       <w:r>
         <w:rPr>
@@ -3129,7 +3581,25 @@
           <w:sz w:val="16"/>
           <w:szCs w:val="16"/>
         </w:rPr>
-        <w:t xml:space="preserve"> yc </w:t>
+        <w:t xml:space="preserve"> </w:t>
+      </w:r>
+      <w:proofErr w:type="spellStart"/>
+      <w:r>
+        <w:rPr>
+          <w:rFonts w:asciiTheme="minorEastAsia" w:hAnsiTheme="minorEastAsia"/>
+          <w:sz w:val="16"/>
+          <w:szCs w:val="16"/>
+        </w:rPr>
+        <w:t>yc</w:t>
+      </w:r>
+      <w:proofErr w:type="spellEnd"/>
+      <w:r>
+        <w:rPr>
+          <w:rFonts w:asciiTheme="minorEastAsia" w:hAnsiTheme="minorEastAsia"/>
+          <w:sz w:val="16"/>
+          <w:szCs w:val="16"/>
+        </w:rPr>
+        <w:t xml:space="preserve"> </w:t>
       </w:r>
       <w:r>
         <w:rPr>
@@ -3162,14 +3632,16 @@
       <w:pPr>
         <w:spacing w:after="0"/>
         <w:rPr>
-          <w:rFonts w:asciiTheme="minorEastAsia" w:hAnsiTheme="minorEastAsia" w:hint="eastAsia"/>
-          <w:sz w:val="16"/>
-          <w:szCs w:val="16"/>
-        </w:rPr>
-      </w:pPr>
-      <w:r>
-        <w:rPr>
-          <w:rFonts w:asciiTheme="minorEastAsia" w:hAnsiTheme="minorEastAsia" w:hint="eastAsia"/>
+          <w:rFonts w:asciiTheme="minorEastAsia" w:hAnsiTheme="minorEastAsia"/>
+          <w:color w:val="0070C0"/>
+          <w:sz w:val="16"/>
+          <w:szCs w:val="16"/>
+        </w:rPr>
+      </w:pPr>
+      <w:r>
+        <w:rPr>
+          <w:rFonts w:asciiTheme="minorEastAsia" w:hAnsiTheme="minorEastAsia" w:hint="eastAsia"/>
+          <w:color w:val="0070C0"/>
           <w:sz w:val="16"/>
           <w:szCs w:val="16"/>
         </w:rPr>
@@ -3180,68 +3652,96 @@
       <w:pPr>
         <w:spacing w:after="0"/>
         <w:rPr>
-          <w:rFonts w:asciiTheme="minorEastAsia" w:hAnsiTheme="minorEastAsia" w:hint="eastAsia"/>
-          <w:sz w:val="16"/>
-          <w:szCs w:val="16"/>
-        </w:rPr>
-      </w:pPr>
-      <w:r>
-        <w:rPr>
-          <w:rFonts w:asciiTheme="minorEastAsia" w:hAnsiTheme="minorEastAsia" w:hint="eastAsia"/>
-          <w:sz w:val="16"/>
-          <w:szCs w:val="16"/>
-        </w:rPr>
-        <w:t xml:space="preserve">    - serial_no: 날짜_시간_공장번호_라인번호_생산번호</w:t>
-      </w:r>
-    </w:p>
-    <w:p>
-      <w:pPr>
-        <w:spacing w:after="0"/>
-        <w:rPr>
-          <w:rFonts w:asciiTheme="minorEastAsia" w:hAnsiTheme="minorEastAsia" w:hint="eastAsia"/>
-          <w:sz w:val="16"/>
-          <w:szCs w:val="16"/>
-        </w:rPr>
-      </w:pPr>
-      <w:r>
-        <w:rPr>
-          <w:rFonts w:asciiTheme="minorEastAsia" w:hAnsiTheme="minorEastAsia" w:hint="eastAsia"/>
-          <w:sz w:val="16"/>
-          <w:szCs w:val="16"/>
-        </w:rPr>
-        <w:t xml:space="preserve">    - 생산번호: 해당 날짜에 처음으로 생산되는 제품에 1, 그 다음엔 1씩 증가</w:t>
-      </w:r>
-    </w:p>
-    <w:p>
-      <w:pPr>
-        <w:spacing w:after="0"/>
-        <w:rPr>
-          <w:rFonts w:asciiTheme="minorEastAsia" w:hAnsiTheme="minorEastAsia" w:hint="eastAsia"/>
-          <w:sz w:val="16"/>
-          <w:szCs w:val="16"/>
-        </w:rPr>
-      </w:pPr>
-      <w:r>
-        <w:rPr>
-          <w:rFonts w:asciiTheme="minorEastAsia" w:hAnsiTheme="minorEastAsia" w:hint="eastAsia"/>
-          <w:sz w:val="16"/>
-          <w:szCs w:val="16"/>
-        </w:rPr>
-        <w:t xml:space="preserve">    - 첫 품질 검사시 번호 부여</w:t>
-      </w:r>
-    </w:p>
-    <w:p>
-      <w:pPr>
-        <w:spacing w:after="0"/>
-        <w:rPr>
-          <w:rFonts w:asciiTheme="minorEastAsia" w:hAnsiTheme="minorEastAsia" w:hint="eastAsia"/>
-          <w:sz w:val="16"/>
-          <w:szCs w:val="16"/>
-        </w:rPr>
-      </w:pPr>
-      <w:r>
-        <w:rPr>
-          <w:rFonts w:asciiTheme="minorEastAsia" w:hAnsiTheme="minorEastAsia" w:hint="eastAsia"/>
+          <w:rFonts w:asciiTheme="minorEastAsia" w:hAnsiTheme="minorEastAsia"/>
+          <w:color w:val="0070C0"/>
+          <w:sz w:val="16"/>
+          <w:szCs w:val="16"/>
+        </w:rPr>
+      </w:pPr>
+      <w:r>
+        <w:rPr>
+          <w:rFonts w:asciiTheme="minorEastAsia" w:hAnsiTheme="minorEastAsia" w:hint="eastAsia"/>
+          <w:color w:val="0070C0"/>
+          <w:sz w:val="16"/>
+          <w:szCs w:val="16"/>
+        </w:rPr>
+        <w:t xml:space="preserve">    - </w:t>
+      </w:r>
+      <w:proofErr w:type="spellStart"/>
+      <w:r>
+        <w:rPr>
+          <w:rFonts w:asciiTheme="minorEastAsia" w:hAnsiTheme="minorEastAsia" w:hint="eastAsia"/>
+          <w:color w:val="0070C0"/>
+          <w:sz w:val="16"/>
+          <w:szCs w:val="16"/>
+        </w:rPr>
+        <w:t>serial_no</w:t>
+      </w:r>
+      <w:proofErr w:type="spellEnd"/>
+      <w:r>
+        <w:rPr>
+          <w:rFonts w:asciiTheme="minorEastAsia" w:hAnsiTheme="minorEastAsia" w:hint="eastAsia"/>
+          <w:color w:val="0070C0"/>
+          <w:sz w:val="16"/>
+          <w:szCs w:val="16"/>
+        </w:rPr>
+        <w:t>: 날짜_시간_공장번호_라인번호</w:t>
+      </w:r>
+    </w:p>
+    <w:p>
+      <w:pPr>
+        <w:spacing w:after="0"/>
+        <w:rPr>
+          <w:rFonts w:asciiTheme="minorEastAsia" w:hAnsiTheme="minorEastAsia"/>
+          <w:color w:val="0070C0"/>
+          <w:sz w:val="16"/>
+          <w:szCs w:val="16"/>
+        </w:rPr>
+      </w:pPr>
+      <w:r>
+        <w:rPr>
+          <w:rFonts w:asciiTheme="minorEastAsia" w:hAnsiTheme="minorEastAsia" w:hint="eastAsia"/>
+          <w:color w:val="0070C0"/>
+          <w:sz w:val="16"/>
+          <w:szCs w:val="16"/>
+        </w:rPr>
+        <w:t xml:space="preserve">    - 첫 품질 </w:t>
+      </w:r>
+      <w:proofErr w:type="spellStart"/>
+      <w:r>
+        <w:rPr>
+          <w:rFonts w:asciiTheme="minorEastAsia" w:hAnsiTheme="minorEastAsia" w:hint="eastAsia"/>
+          <w:color w:val="0070C0"/>
+          <w:sz w:val="16"/>
+          <w:szCs w:val="16"/>
+        </w:rPr>
+        <w:t>검사시</w:t>
+      </w:r>
+      <w:proofErr w:type="spellEnd"/>
+      <w:r>
+        <w:rPr>
+          <w:rFonts w:asciiTheme="minorEastAsia" w:hAnsiTheme="minorEastAsia" w:hint="eastAsia"/>
+          <w:color w:val="0070C0"/>
+          <w:sz w:val="16"/>
+          <w:szCs w:val="16"/>
+        </w:rPr>
+        <w:t xml:space="preserve"> 번호 부여</w:t>
+      </w:r>
+    </w:p>
+    <w:p>
+      <w:pPr>
+        <w:spacing w:after="0"/>
+        <w:rPr>
+          <w:rFonts w:asciiTheme="minorEastAsia" w:hAnsiTheme="minorEastAsia"/>
+          <w:color w:val="0070C0"/>
+          <w:sz w:val="16"/>
+          <w:szCs w:val="16"/>
+        </w:rPr>
+      </w:pPr>
+      <w:r>
+        <w:rPr>
+          <w:rFonts w:asciiTheme="minorEastAsia" w:hAnsiTheme="minorEastAsia" w:hint="eastAsia"/>
+          <w:color w:val="0070C0"/>
           <w:sz w:val="16"/>
           <w:szCs w:val="16"/>
         </w:rPr>
@@ -3252,53 +3752,57 @@
       <w:pPr>
         <w:spacing w:after="0"/>
         <w:rPr>
-          <w:rFonts w:asciiTheme="minorEastAsia" w:hAnsiTheme="minorEastAsia" w:hint="eastAsia"/>
-          <w:sz w:val="16"/>
-          <w:szCs w:val="16"/>
-        </w:rPr>
-      </w:pPr>
-      <w:r>
-        <w:rPr>
-          <w:rFonts w:asciiTheme="minorEastAsia" w:hAnsiTheme="minorEastAsia" w:hint="eastAsia"/>
-          <w:sz w:val="16"/>
-          <w:szCs w:val="16"/>
-        </w:rPr>
-        <w:t xml:space="preserve">    - 20210909_021432_1_2_100: 2021년 9월 9일 2시 14분 32초에 공장1/라인2에서 생산된 100 번째 제품 (투입 기준)</w:t>
-      </w:r>
-    </w:p>
-    <w:p>
-      <w:pPr>
-        <w:spacing w:after="0"/>
-        <w:rPr>
-          <w:rFonts w:asciiTheme="minorEastAsia" w:hAnsiTheme="minorEastAsia" w:hint="eastAsia"/>
-          <w:sz w:val="16"/>
-          <w:szCs w:val="16"/>
-        </w:rPr>
-      </w:pPr>
-      <w:r>
-        <w:rPr>
-          <w:rFonts w:asciiTheme="minorEastAsia" w:hAnsiTheme="minorEastAsia" w:hint="eastAsia"/>
-          <w:sz w:val="16"/>
-          <w:szCs w:val="16"/>
-        </w:rPr>
-        <w:t xml:space="preserve">    - 20210909_132506_2_6_100: 2021년 9월 9일 13시 25분 6초에 공장2/라인6에서 생산된 100 번째 제품 (투입 기준)</w:t>
-      </w:r>
-    </w:p>
-    <w:p>
-      <w:pPr>
-        <w:spacing w:after="0"/>
-        <w:rPr>
-          <w:rFonts w:asciiTheme="minorEastAsia" w:hAnsiTheme="minorEastAsia"/>
-          <w:sz w:val="16"/>
-          <w:szCs w:val="16"/>
-        </w:rPr>
-      </w:pPr>
-    </w:p>
-    <w:p>
-      <w:pPr>
-        <w:spacing w:after="0"/>
-        <w:rPr>
-          <w:rFonts w:asciiTheme="minorEastAsia" w:hAnsiTheme="minorEastAsia" w:hint="eastAsia"/>
+          <w:rFonts w:asciiTheme="minorEastAsia" w:hAnsiTheme="minorEastAsia"/>
+          <w:color w:val="0070C0"/>
+          <w:sz w:val="16"/>
+          <w:szCs w:val="16"/>
+        </w:rPr>
+      </w:pPr>
+      <w:r>
+        <w:rPr>
+          <w:rFonts w:asciiTheme="minorEastAsia" w:hAnsiTheme="minorEastAsia" w:hint="eastAsia"/>
+          <w:color w:val="0070C0"/>
+          <w:sz w:val="16"/>
+          <w:szCs w:val="16"/>
+        </w:rPr>
+        <w:t xml:space="preserve">    - 20210909_021432_1_2: 2021년 9월 9일 2시 14분 32초에 공장1/라인2에서 생산된 제품 (투입 기준)</w:t>
+      </w:r>
+    </w:p>
+    <w:p>
+      <w:pPr>
+        <w:spacing w:after="0"/>
+        <w:rPr>
+          <w:rFonts w:asciiTheme="minorEastAsia" w:hAnsiTheme="minorEastAsia"/>
+          <w:color w:val="0070C0"/>
+          <w:sz w:val="16"/>
+          <w:szCs w:val="16"/>
+        </w:rPr>
+      </w:pPr>
+      <w:r>
+        <w:rPr>
+          <w:rFonts w:asciiTheme="minorEastAsia" w:hAnsiTheme="minorEastAsia" w:hint="eastAsia"/>
+          <w:color w:val="0070C0"/>
+          <w:sz w:val="16"/>
+          <w:szCs w:val="16"/>
+        </w:rPr>
+        <w:t xml:space="preserve">    - 20210909_132506_2_6: 2021년 9월 9일 13시 25분 6초에 공장2/라인6에서 생산된 제품 (투입 기준)</w:t>
+      </w:r>
+    </w:p>
+    <w:p>
+      <w:pPr>
+        <w:spacing w:after="0"/>
+        <w:rPr>
+          <w:rFonts w:asciiTheme="minorEastAsia" w:hAnsiTheme="minorEastAsia"/>
+          <w:sz w:val="16"/>
+          <w:szCs w:val="16"/>
+        </w:rPr>
+      </w:pPr>
+    </w:p>
+    <w:p>
+      <w:pPr>
+        <w:spacing w:after="0"/>
+        <w:rPr>
+          <w:rFonts w:asciiTheme="minorEastAsia" w:hAnsiTheme="minorEastAsia"/>
           <w:sz w:val="16"/>
           <w:szCs w:val="16"/>
         </w:rPr>
@@ -3316,7 +3820,7 @@
       <w:pPr>
         <w:spacing w:after="0"/>
         <w:rPr>
-          <w:rFonts w:asciiTheme="minorEastAsia" w:hAnsiTheme="minorEastAsia" w:hint="eastAsia"/>
+          <w:rFonts w:asciiTheme="minorEastAsia" w:hAnsiTheme="minorEastAsia"/>
           <w:sz w:val="16"/>
           <w:szCs w:val="16"/>
         </w:rPr>
@@ -3334,7 +3838,7 @@
       <w:pPr>
         <w:spacing w:after="0"/>
         <w:rPr>
-          <w:rFonts w:asciiTheme="minorEastAsia" w:hAnsiTheme="minorEastAsia" w:hint="eastAsia"/>
+          <w:rFonts w:asciiTheme="minorEastAsia" w:hAnsiTheme="minorEastAsia"/>
           <w:sz w:val="16"/>
           <w:szCs w:val="16"/>
         </w:rPr>
@@ -3356,6 +3860,56 @@
     </w:sectPr>
   </w:body>
 </w:document>
+</file>
+
+<file path=word/endnotes.xml><?xml version="1.0" encoding="utf-8"?>
+<w:endnotes xmlns:wpc="http://schemas.microsoft.com/office/word/2010/wordprocessingCanvas" xmlns:cx="http://schemas.microsoft.com/office/drawing/2014/chartex" xmlns:cx1="http://schemas.microsoft.com/office/drawing/2015/9/8/chartex" xmlns:cx2="http://schemas.microsoft.com/office/drawing/2015/10/21/chartex" xmlns:cx3="http://schemas.microsoft.com/office/drawing/2016/5/9/chartex" xmlns:cx4="http://schemas.microsoft.com/office/drawing/2016/5/10/chartex" xmlns:cx5="http://schemas.microsoft.com/office/drawing/2016/5/11/chartex" xmlns:cx6="http://schemas.microsoft.com/office/drawing/2016/5/12/chartex" xmlns:cx7="http://schemas.microsoft.com/office/drawing/2016/5/13/chartex" xmlns:cx8="http://schemas.microsoft.com/office/drawing/2016/5/14/chartex" xmlns:mc="http://schemas.openxmlformats.org/markup-compatibility/2006" xmlns:aink="http://schemas.microsoft.com/office/drawing/2016/ink" xmlns:am3d="http://schemas.microsoft.com/office/drawing/2017/model3d" xmlns:o="urn:schemas-microsoft-com:office:office" xmlns:r="http://schemas.openxmlformats.org/officeDocument/2006/relationships" xmlns:m="http://schemas.openxmlformats.org/officeDocument/2006/math" xmlns:v="urn:schemas-microsoft-com:vml" xmlns:wp14="http://schemas.microsoft.com/office/word/2010/wordprocessingDrawing" xmlns:wp="http://schemas.openxmlformats.org/drawingml/2006/wordprocessingDrawing" xmlns:w10="urn:schemas-microsoft-com:office:word" xmlns:w="http://schemas.openxmlformats.org/wordprocessingml/2006/main" xmlns:w14="http://schemas.microsoft.com/office/word/2010/wordml" xmlns:w15="http://schemas.microsoft.com/office/word/2012/wordml" xmlns:w16cex="http://schemas.microsoft.com/office/word/2018/wordml/cex" xmlns:w16cid="http://schemas.microsoft.com/office/word/2016/wordml/cid" xmlns:w16="http://schemas.microsoft.com/office/word/2018/wordml" xmlns:w16sdtdh="http://schemas.microsoft.com/office/word/2020/wordml/sdtdatahash" xmlns:w16se="http://schemas.microsoft.com/office/word/2015/wordml/symex" xmlns:wpg="http://schemas.microsoft.com/office/word/2010/wordprocessingGroup" xmlns:wpi="http://schemas.microsoft.com/office/word/2010/wordprocessingInk" xmlns:wne="http://schemas.microsoft.com/office/word/2006/wordml" xmlns:wps="http://schemas.microsoft.com/office/word/2010/wordprocessingShape" mc:Ignorable="w14 w15 w16se w16cid w16 w16cex w16sdtdh wp14">
+  <w:endnote w:type="separator" w:id="-1">
+    <w:p>
+      <w:pPr>
+        <w:spacing w:after="0" w:line="240" w:lineRule="auto"/>
+      </w:pPr>
+      <w:r>
+        <w:separator/>
+      </w:r>
+    </w:p>
+  </w:endnote>
+  <w:endnote w:type="continuationSeparator" w:id="0">
+    <w:p>
+      <w:pPr>
+        <w:spacing w:after="0" w:line="240" w:lineRule="auto"/>
+      </w:pPr>
+      <w:r>
+        <w:continuationSeparator/>
+      </w:r>
+    </w:p>
+  </w:endnote>
+</w:endnotes>
+</file>
+
+<file path=word/footnotes.xml><?xml version="1.0" encoding="utf-8"?>
+<w:footnotes xmlns:wpc="http://schemas.microsoft.com/office/word/2010/wordprocessingCanvas" xmlns:cx="http://schemas.microsoft.com/office/drawing/2014/chartex" xmlns:cx1="http://schemas.microsoft.com/office/drawing/2015/9/8/chartex" xmlns:cx2="http://schemas.microsoft.com/office/drawing/2015/10/21/chartex" xmlns:cx3="http://schemas.microsoft.com/office/drawing/2016/5/9/chartex" xmlns:cx4="http://schemas.microsoft.com/office/drawing/2016/5/10/chartex" xmlns:cx5="http://schemas.microsoft.com/office/drawing/2016/5/11/chartex" xmlns:cx6="http://schemas.microsoft.com/office/drawing/2016/5/12/chartex" xmlns:cx7="http://schemas.microsoft.com/office/drawing/2016/5/13/chartex" xmlns:cx8="http://schemas.microsoft.com/office/drawing/2016/5/14/chartex" xmlns:mc="http://schemas.openxmlformats.org/markup-compatibility/2006" xmlns:aink="http://schemas.microsoft.com/office/drawing/2016/ink" xmlns:am3d="http://schemas.microsoft.com/office/drawing/2017/model3d" xmlns:o="urn:schemas-microsoft-com:office:office" xmlns:r="http://schemas.openxmlformats.org/officeDocument/2006/relationships" xmlns:m="http://schemas.openxmlformats.org/officeDocument/2006/math" xmlns:v="urn:schemas-microsoft-com:vml" xmlns:wp14="http://schemas.microsoft.com/office/word/2010/wordprocessingDrawing" xmlns:wp="http://schemas.openxmlformats.org/drawingml/2006/wordprocessingDrawing" xmlns:w10="urn:schemas-microsoft-com:office:word" xmlns:w="http://schemas.openxmlformats.org/wordprocessingml/2006/main" xmlns:w14="http://schemas.microsoft.com/office/word/2010/wordml" xmlns:w15="http://schemas.microsoft.com/office/word/2012/wordml" xmlns:w16cex="http://schemas.microsoft.com/office/word/2018/wordml/cex" xmlns:w16cid="http://schemas.microsoft.com/office/word/2016/wordml/cid" xmlns:w16="http://schemas.microsoft.com/office/word/2018/wordml" xmlns:w16sdtdh="http://schemas.microsoft.com/office/word/2020/wordml/sdtdatahash" xmlns:w16se="http://schemas.microsoft.com/office/word/2015/wordml/symex" xmlns:wpg="http://schemas.microsoft.com/office/word/2010/wordprocessingGroup" xmlns:wpi="http://schemas.microsoft.com/office/word/2010/wordprocessingInk" xmlns:wne="http://schemas.microsoft.com/office/word/2006/wordml" xmlns:wps="http://schemas.microsoft.com/office/word/2010/wordprocessingShape" mc:Ignorable="w14 w15 w16se w16cid w16 w16cex w16sdtdh wp14">
+  <w:footnote w:type="separator" w:id="-1">
+    <w:p>
+      <w:pPr>
+        <w:spacing w:after="0" w:line="240" w:lineRule="auto"/>
+      </w:pPr>
+      <w:r>
+        <w:separator/>
+      </w:r>
+    </w:p>
+  </w:footnote>
+  <w:footnote w:type="continuationSeparator" w:id="0">
+    <w:p>
+      <w:pPr>
+        <w:spacing w:after="0" w:line="240" w:lineRule="auto"/>
+      </w:pPr>
+      <w:r>
+        <w:continuationSeparator/>
+      </w:r>
+    </w:p>
+  </w:footnote>
+</w:footnotes>
 </file>
 
 <file path=word/styles.xml><?xml version="1.0" encoding="utf-8"?>
@@ -3784,6 +4338,50 @@
     <w:semiHidden/>
     <w:unhideWhenUsed/>
   </w:style>
+  <w:style w:type="paragraph" w:styleId="Header">
+    <w:name w:val="header"/>
+    <w:basedOn w:val="Normal"/>
+    <w:link w:val="HeaderChar"/>
+    <w:uiPriority w:val="99"/>
+    <w:unhideWhenUsed/>
+    <w:rsid w:val="00924083"/>
+    <w:pPr>
+      <w:tabs>
+        <w:tab w:val="center" w:pos="4680"/>
+        <w:tab w:val="right" w:pos="9360"/>
+      </w:tabs>
+      <w:spacing w:after="0" w:line="240" w:lineRule="auto"/>
+    </w:pPr>
+  </w:style>
+  <w:style w:type="character" w:customStyle="1" w:styleId="HeaderChar">
+    <w:name w:val="Header Char"/>
+    <w:basedOn w:val="DefaultParagraphFont"/>
+    <w:link w:val="Header"/>
+    <w:uiPriority w:val="99"/>
+    <w:rsid w:val="00924083"/>
+  </w:style>
+  <w:style w:type="paragraph" w:styleId="Footer">
+    <w:name w:val="footer"/>
+    <w:basedOn w:val="Normal"/>
+    <w:link w:val="FooterChar"/>
+    <w:uiPriority w:val="99"/>
+    <w:unhideWhenUsed/>
+    <w:rsid w:val="00924083"/>
+    <w:pPr>
+      <w:tabs>
+        <w:tab w:val="center" w:pos="4680"/>
+        <w:tab w:val="right" w:pos="9360"/>
+      </w:tabs>
+      <w:spacing w:after="0" w:line="240" w:lineRule="auto"/>
+    </w:pPr>
+  </w:style>
+  <w:style w:type="character" w:customStyle="1" w:styleId="FooterChar">
+    <w:name w:val="Footer Char"/>
+    <w:basedOn w:val="DefaultParagraphFont"/>
+    <w:link w:val="Footer"/>
+    <w:uiPriority w:val="99"/>
+    <w:rsid w:val="00924083"/>
+  </w:style>
 </w:styles>
 </file>
 

</xml_diff>